<commit_message>
Updated the CSS and User Case document
Updated the CSS and User Case document
</commit_message>
<xml_diff>
--- a/design/usability/use cases/Use Cases.docx
+++ b/design/usability/use cases/Use Cases.docx
@@ -7,7 +7,13 @@
         <w:pStyle w:val="Heading1"/>
       </w:pPr>
       <w:r>
-        <w:t xml:space="preserve">Worried </w:t>
+        <w:t>C</w:t>
+      </w:r>
+      <w:r>
+        <w:t>oncerned</w:t>
+      </w:r>
+      <w:r>
+        <w:t xml:space="preserve"> </w:t>
       </w:r>
       <w:r>
         <w:t>Mother</w:t>
@@ -20,7 +26,15 @@
         </w:tabs>
       </w:pPr>
       <w:r>
-        <w:t>A worried m</w:t>
+        <w:t xml:space="preserve">A </w:t>
+      </w:r>
+      <w:r>
+        <w:t>concerned</w:t>
+      </w:r>
+      <w:bookmarkStart w:id="0" w:name="_GoBack"/>
+      <w:bookmarkEnd w:id="0"/>
+      <w:r>
+        <w:t xml:space="preserve"> m</w:t>
       </w:r>
       <w:r>
         <w:t>other with children looking to find recall</w:t>
@@ -127,14 +141,7 @@
                 <w:sz w:val="20"/>
                 <w:szCs w:val="20"/>
               </w:rPr>
-              <w:t xml:space="preserve"> </w:t>
-            </w:r>
-            <w:r>
-              <w:rPr>
-                <w:sz w:val="20"/>
-                <w:szCs w:val="20"/>
-              </w:rPr>
-              <w:t>product</w:t>
+              <w:t xml:space="preserve"> product</w:t>
             </w:r>
             <w:r>
               <w:rPr>
@@ -474,10 +481,7 @@
         <w:pStyle w:val="Heading2"/>
       </w:pPr>
       <w:r>
-        <w:t>Alternative</w:t>
-      </w:r>
-      <w:r>
-        <w:t xml:space="preserve"> Flow</w:t>
+        <w:t>Alternative Flow</w:t>
       </w:r>
     </w:p>
     <w:p>
@@ -775,14 +779,7 @@
                 <w:sz w:val="20"/>
                 <w:szCs w:val="20"/>
               </w:rPr>
-              <w:t xml:space="preserve">Display </w:t>
-            </w:r>
-            <w:r>
-              <w:rPr>
-                <w:sz w:val="20"/>
-                <w:szCs w:val="20"/>
-              </w:rPr>
-              <w:t xml:space="preserve">relevant </w:t>
+              <w:t xml:space="preserve">Display relevant </w:t>
             </w:r>
             <w:r>
               <w:rPr>
@@ -1058,10 +1055,7 @@
         <w:t>Exception</w:t>
       </w:r>
       <w:r>
-        <w:t xml:space="preserve"> </w:t>
-      </w:r>
-      <w:r>
-        <w:t>Flow</w:t>
+        <w:t xml:space="preserve"> Flow</w:t>
       </w:r>
     </w:p>
     <w:p>
@@ -1276,28 +1270,7 @@
                 <w:sz w:val="20"/>
                 <w:szCs w:val="20"/>
               </w:rPr>
-              <w:t>Retry s</w:t>
-            </w:r>
-            <w:r>
-              <w:rPr>
-                <w:sz w:val="20"/>
-                <w:szCs w:val="20"/>
-              </w:rPr>
-              <w:t xml:space="preserve">earch </w:t>
-            </w:r>
-            <w:r>
-              <w:rPr>
-                <w:sz w:val="20"/>
-                <w:szCs w:val="20"/>
-              </w:rPr>
-              <w:t xml:space="preserve">for </w:t>
-            </w:r>
-            <w:r>
-              <w:rPr>
-                <w:sz w:val="20"/>
-                <w:szCs w:val="20"/>
-              </w:rPr>
-              <w:t>recall product</w:t>
+              <w:t>Retry search for recall product</w:t>
             </w:r>
           </w:p>
         </w:tc>
@@ -1416,28 +1389,7 @@
                 <w:sz w:val="20"/>
                 <w:szCs w:val="20"/>
               </w:rPr>
-              <w:t>Retry s</w:t>
-            </w:r>
-            <w:r>
-              <w:rPr>
-                <w:sz w:val="20"/>
-                <w:szCs w:val="20"/>
-              </w:rPr>
-              <w:t xml:space="preserve">earch </w:t>
-            </w:r>
-            <w:r>
-              <w:rPr>
-                <w:sz w:val="20"/>
-                <w:szCs w:val="20"/>
-              </w:rPr>
-              <w:t xml:space="preserve">for </w:t>
-            </w:r>
-            <w:r>
-              <w:rPr>
-                <w:sz w:val="20"/>
-                <w:szCs w:val="20"/>
-              </w:rPr>
-              <w:t>recall product</w:t>
+              <w:t>Retry search for recall product</w:t>
             </w:r>
           </w:p>
         </w:tc>
@@ -1504,7 +1456,6 @@
         <w:pStyle w:val="Heading1"/>
       </w:pPr>
       <w:r>
-        <w:lastRenderedPageBreak/>
         <w:t>Diligent</w:t>
       </w:r>
       <w:r>
@@ -1991,14 +1942,7 @@
                 <w:sz w:val="20"/>
                 <w:szCs w:val="20"/>
               </w:rPr>
-              <w:t>Filter</w:t>
-            </w:r>
-            <w:r>
-              <w:rPr>
-                <w:sz w:val="20"/>
-                <w:szCs w:val="20"/>
-              </w:rPr>
-              <w:t xml:space="preserve"> listing by using </w:t>
+              <w:t xml:space="preserve">Filter listing by using </w:t>
             </w:r>
             <w:r>
               <w:rPr>
@@ -2295,8 +2239,6 @@
               </w:rPr>
               <w:t>Review search results</w:t>
             </w:r>
-            <w:bookmarkStart w:id="0" w:name="_GoBack"/>
-            <w:bookmarkEnd w:id="0"/>
           </w:p>
         </w:tc>
         <w:tc>

</xml_diff>